<commit_message>
Committing lots of changes, because I kept forgetting.
</commit_message>
<xml_diff>
--- a/charts.docx
+++ b/charts.docx
@@ -60,10 +60,10 @@
           <w:noProof/>
         </w:rPr>
         <w:drawing>
-          <wp:inline distT="0" distB="0" distL="0" distR="0" wp14:anchorId="6E9244A1">
-            <wp:extent cx="6267450" cy="2999740"/>
+          <wp:inline distT="0" distB="0" distL="0" distR="0" wp14:anchorId="571E2C77">
+            <wp:extent cx="6212205" cy="3017520"/>
             <wp:effectExtent l="0" t="0" r="0" b="0"/>
-            <wp:docPr id="6" name="Picture 6"/>
+            <wp:docPr id="15" name="Picture 15"/>
             <wp:cNvGraphicFramePr>
               <a:graphicFrameLocks xmlns:a="http://schemas.openxmlformats.org/drawingml/2006/main" noChangeAspect="1"/>
             </wp:cNvGraphicFramePr>
@@ -71,7 +71,7 @@
               <a:graphicData uri="http://schemas.openxmlformats.org/drawingml/2006/picture">
                 <pic:pic xmlns:pic="http://schemas.openxmlformats.org/drawingml/2006/picture">
                   <pic:nvPicPr>
-                    <pic:cNvPr id="0" name="Picture 6"/>
+                    <pic:cNvPr id="0" name="Picture 15"/>
                     <pic:cNvPicPr>
                       <a:picLocks noChangeAspect="1" noChangeArrowheads="1"/>
                     </pic:cNvPicPr>
@@ -92,7 +92,7 @@
                   <pic:spPr bwMode="auto">
                     <a:xfrm>
                       <a:off x="0" y="0"/>
-                      <a:ext cx="6267450" cy="2999740"/>
+                      <a:ext cx="6212205" cy="3017520"/>
                     </a:xfrm>
                     <a:prstGeom prst="rect">
                       <a:avLst/>
@@ -370,7 +370,13 @@
       </w:r>
     </w:p>
     <w:p>
-      <w:bookmarkStart w:id="0" w:name="_GoBack"/>
+      <w:pPr>
+        <w:rPr>
+          <w:noProof/>
+        </w:rPr>
+      </w:pPr>
+    </w:p>
+    <w:p>
       <w:r>
         <w:rPr>
           <w:noProof/>
@@ -422,7 +428,218 @@
           </wp:inline>
         </w:drawing>
       </w:r>
+    </w:p>
+    <w:p/>
+    <w:p>
+      <w:r>
+        <w:rPr>
+          <w:noProof/>
+        </w:rPr>
+        <w:lastRenderedPageBreak/>
+        <w:drawing>
+          <wp:inline distT="0" distB="0" distL="0" distR="0" wp14:anchorId="630029EF">
+            <wp:extent cx="5639435" cy="2755900"/>
+            <wp:effectExtent l="0" t="0" r="0" b="6350"/>
+            <wp:docPr id="12" name="Picture 12"/>
+            <wp:cNvGraphicFramePr>
+              <a:graphicFrameLocks xmlns:a="http://schemas.openxmlformats.org/drawingml/2006/main" noChangeAspect="1"/>
+            </wp:cNvGraphicFramePr>
+            <a:graphic xmlns:a="http://schemas.openxmlformats.org/drawingml/2006/main">
+              <a:graphicData uri="http://schemas.openxmlformats.org/drawingml/2006/picture">
+                <pic:pic xmlns:pic="http://schemas.openxmlformats.org/drawingml/2006/picture">
+                  <pic:nvPicPr>
+                    <pic:cNvPr id="0" name="Picture 12"/>
+                    <pic:cNvPicPr>
+                      <a:picLocks noChangeAspect="1" noChangeArrowheads="1"/>
+                    </pic:cNvPicPr>
+                  </pic:nvPicPr>
+                  <pic:blipFill>
+                    <a:blip r:embed="rId13">
+                      <a:extLst>
+                        <a:ext uri="{28A0092B-C50C-407E-A947-70E740481C1C}">
+                          <a14:useLocalDpi xmlns:a14="http://schemas.microsoft.com/office/drawing/2010/main" val="0"/>
+                        </a:ext>
+                      </a:extLst>
+                    </a:blip>
+                    <a:srcRect/>
+                    <a:stretch>
+                      <a:fillRect/>
+                    </a:stretch>
+                  </pic:blipFill>
+                  <pic:spPr bwMode="auto">
+                    <a:xfrm>
+                      <a:off x="0" y="0"/>
+                      <a:ext cx="5639435" cy="2755900"/>
+                    </a:xfrm>
+                    <a:prstGeom prst="rect">
+                      <a:avLst/>
+                    </a:prstGeom>
+                    <a:noFill/>
+                  </pic:spPr>
+                </pic:pic>
+              </a:graphicData>
+            </a:graphic>
+          </wp:inline>
+        </w:drawing>
+      </w:r>
+    </w:p>
+    <w:p>
+      <w:r>
+        <w:rPr>
+          <w:noProof/>
+        </w:rPr>
+        <w:lastRenderedPageBreak/>
+        <w:drawing>
+          <wp:inline distT="0" distB="0" distL="0" distR="0" wp14:anchorId="0CCB1BBD">
+            <wp:extent cx="9608185" cy="5602605"/>
+            <wp:effectExtent l="0" t="0" r="0" b="0"/>
+            <wp:docPr id="13" name="Picture 13"/>
+            <wp:cNvGraphicFramePr>
+              <a:graphicFrameLocks xmlns:a="http://schemas.openxmlformats.org/drawingml/2006/main" noChangeAspect="1"/>
+            </wp:cNvGraphicFramePr>
+            <a:graphic xmlns:a="http://schemas.openxmlformats.org/drawingml/2006/main">
+              <a:graphicData uri="http://schemas.openxmlformats.org/drawingml/2006/picture">
+                <pic:pic xmlns:pic="http://schemas.openxmlformats.org/drawingml/2006/picture">
+                  <pic:nvPicPr>
+                    <pic:cNvPr id="0" name="Picture 13"/>
+                    <pic:cNvPicPr>
+                      <a:picLocks noChangeAspect="1" noChangeArrowheads="1"/>
+                    </pic:cNvPicPr>
+                  </pic:nvPicPr>
+                  <pic:blipFill>
+                    <a:blip r:embed="rId14">
+                      <a:extLst>
+                        <a:ext uri="{28A0092B-C50C-407E-A947-70E740481C1C}">
+                          <a14:useLocalDpi xmlns:a14="http://schemas.microsoft.com/office/drawing/2010/main" val="0"/>
+                        </a:ext>
+                      </a:extLst>
+                    </a:blip>
+                    <a:srcRect/>
+                    <a:stretch>
+                      <a:fillRect/>
+                    </a:stretch>
+                  </pic:blipFill>
+                  <pic:spPr bwMode="auto">
+                    <a:xfrm>
+                      <a:off x="0" y="0"/>
+                      <a:ext cx="9608185" cy="5602605"/>
+                    </a:xfrm>
+                    <a:prstGeom prst="rect">
+                      <a:avLst/>
+                    </a:prstGeom>
+                    <a:noFill/>
+                  </pic:spPr>
+                </pic:pic>
+              </a:graphicData>
+            </a:graphic>
+          </wp:inline>
+        </w:drawing>
+      </w:r>
+    </w:p>
+    <w:p>
+      <w:bookmarkStart w:id="0" w:name="_GoBack"/>
+      <w:r>
+        <w:rPr>
+          <w:noProof/>
+        </w:rPr>
+        <w:lastRenderedPageBreak/>
+        <w:drawing>
+          <wp:inline distT="0" distB="0" distL="0" distR="0" wp14:anchorId="7CAF83E3">
+            <wp:extent cx="4584700" cy="2755900"/>
+            <wp:effectExtent l="0" t="0" r="6350" b="6350"/>
+            <wp:docPr id="16" name="Picture 16"/>
+            <wp:cNvGraphicFramePr>
+              <a:graphicFrameLocks xmlns:a="http://schemas.openxmlformats.org/drawingml/2006/main" noChangeAspect="1"/>
+            </wp:cNvGraphicFramePr>
+            <a:graphic xmlns:a="http://schemas.openxmlformats.org/drawingml/2006/main">
+              <a:graphicData uri="http://schemas.openxmlformats.org/drawingml/2006/picture">
+                <pic:pic xmlns:pic="http://schemas.openxmlformats.org/drawingml/2006/picture">
+                  <pic:nvPicPr>
+                    <pic:cNvPr id="0" name="Picture 16"/>
+                    <pic:cNvPicPr>
+                      <a:picLocks noChangeAspect="1" noChangeArrowheads="1"/>
+                    </pic:cNvPicPr>
+                  </pic:nvPicPr>
+                  <pic:blipFill>
+                    <a:blip r:embed="rId15">
+                      <a:extLst>
+                        <a:ext uri="{28A0092B-C50C-407E-A947-70E740481C1C}">
+                          <a14:useLocalDpi xmlns:a14="http://schemas.microsoft.com/office/drawing/2010/main" val="0"/>
+                        </a:ext>
+                      </a:extLst>
+                    </a:blip>
+                    <a:srcRect/>
+                    <a:stretch>
+                      <a:fillRect/>
+                    </a:stretch>
+                  </pic:blipFill>
+                  <pic:spPr bwMode="auto">
+                    <a:xfrm>
+                      <a:off x="0" y="0"/>
+                      <a:ext cx="4584700" cy="2755900"/>
+                    </a:xfrm>
+                    <a:prstGeom prst="rect">
+                      <a:avLst/>
+                    </a:prstGeom>
+                    <a:noFill/>
+                  </pic:spPr>
+                </pic:pic>
+              </a:graphicData>
+            </a:graphic>
+          </wp:inline>
+        </w:drawing>
+      </w:r>
       <w:bookmarkEnd w:id="0"/>
+      <w:r>
+        <w:rPr>
+          <w:noProof/>
+        </w:rPr>
+        <w:drawing>
+          <wp:inline distT="0" distB="0" distL="0" distR="0" wp14:anchorId="0108156C">
+            <wp:extent cx="5078095" cy="3499485"/>
+            <wp:effectExtent l="0" t="0" r="8255" b="5715"/>
+            <wp:docPr id="14" name="Picture 14"/>
+            <wp:cNvGraphicFramePr>
+              <a:graphicFrameLocks xmlns:a="http://schemas.openxmlformats.org/drawingml/2006/main" noChangeAspect="1"/>
+            </wp:cNvGraphicFramePr>
+            <a:graphic xmlns:a="http://schemas.openxmlformats.org/drawingml/2006/main">
+              <a:graphicData uri="http://schemas.openxmlformats.org/drawingml/2006/picture">
+                <pic:pic xmlns:pic="http://schemas.openxmlformats.org/drawingml/2006/picture">
+                  <pic:nvPicPr>
+                    <pic:cNvPr id="0" name="Picture 14"/>
+                    <pic:cNvPicPr>
+                      <a:picLocks noChangeAspect="1" noChangeArrowheads="1"/>
+                    </pic:cNvPicPr>
+                  </pic:nvPicPr>
+                  <pic:blipFill>
+                    <a:blip r:embed="rId16">
+                      <a:extLst>
+                        <a:ext uri="{28A0092B-C50C-407E-A947-70E740481C1C}">
+                          <a14:useLocalDpi xmlns:a14="http://schemas.microsoft.com/office/drawing/2010/main" val="0"/>
+                        </a:ext>
+                      </a:extLst>
+                    </a:blip>
+                    <a:srcRect/>
+                    <a:stretch>
+                      <a:fillRect/>
+                    </a:stretch>
+                  </pic:blipFill>
+                  <pic:spPr bwMode="auto">
+                    <a:xfrm>
+                      <a:off x="0" y="0"/>
+                      <a:ext cx="5078095" cy="3499485"/>
+                    </a:xfrm>
+                    <a:prstGeom prst="rect">
+                      <a:avLst/>
+                    </a:prstGeom>
+                    <a:noFill/>
+                  </pic:spPr>
+                </pic:pic>
+              </a:graphicData>
+            </a:graphic>
+          </wp:inline>
+        </w:drawing>
+      </w:r>
     </w:p>
     <w:sectPr>
       <w:pgSz w:w="12240" w:h="15840"/>

</xml_diff>